<commit_message>
Added deliverables for Iteration 2.
</commit_message>
<xml_diff>
--- a/doc/CS673_SDD_team3.docx
+++ b/doc/CS673_SDD_team3.docx
@@ -47,12 +47,12 @@
             <wp:extent cx="1133475" cy="847725"/>
             <wp:effectExtent b="0" l="0" r="0" t="0"/>
             <wp:wrapSquare wrapText="bothSides" distB="19050" distT="19050" distL="19050" distR="19050"/>
-            <wp:docPr id="18" name="image9.png"/>
+            <wp:docPr id="18" name="image13.png"/>
             <a:graphic>
               <a:graphicData uri="http://schemas.openxmlformats.org/drawingml/2006/picture">
                 <pic:pic>
                   <pic:nvPicPr>
-                    <pic:cNvPr id="0" name="image9.png"/>
+                    <pic:cNvPr id="0" name="image13.png"/>
                     <pic:cNvPicPr preferRelativeResize="0"/>
                   </pic:nvPicPr>
                   <pic:blipFill>
@@ -1491,33 +1491,12 @@
           </w:tcPr>
           <w:p>
             <w:pPr>
-              <w:keepNext w:val="0"/>
-              <w:keepLines w:val="0"/>
-              <w:pageBreakBefore w:val="0"/>
               <w:widowControl w:val="0"/>
-              <w:pBdr>
-                <w:top w:space="0" w:sz="0" w:val="nil"/>
-                <w:left w:space="0" w:sz="0" w:val="nil"/>
-                <w:bottom w:space="0" w:sz="0" w:val="nil"/>
-                <w:right w:space="0" w:sz="0" w:val="nil"/>
-                <w:between w:space="0" w:sz="0" w:val="nil"/>
-              </w:pBdr>
-              <w:shd w:fill="auto" w:val="clear"/>
-              <w:spacing w:after="0" w:before="0" w:line="240" w:lineRule="auto"/>
-              <w:ind w:left="0" w:right="0" w:firstLine="0"/>
-              <w:jc w:val="left"/>
-              <w:rPr>
-                <w:rFonts w:ascii="Arial" w:cs="Arial" w:eastAsia="Arial" w:hAnsi="Arial"/>
-                <w:b w:val="0"/>
-                <w:i w:val="0"/>
-                <w:smallCaps w:val="0"/>
-                <w:strike w:val="0"/>
-                <w:color w:val="000000"/>
+              <w:spacing w:line="240" w:lineRule="auto"/>
+              <w:rPr>
                 <w:sz w:val="24"/>
                 <w:szCs w:val="24"/>
                 <w:u w:val="single"/>
-                <w:shd w:fill="auto" w:val="clear"/>
-                <w:vertAlign w:val="baseline"/>
               </w:rPr>
             </w:pPr>
             <w:r>
@@ -1527,12 +1506,7 @@
                 <w:u w:val="single"/>
                 <w:rtl w:val="0"/>
               </w:rPr>
-              <w:t xml:space="preserve">05/25/2025</w:t>
-            </w:r>
-            <w:r>
-              <w:rPr>
-                <w:rtl w:val="0"/>
-              </w:rPr>
+              <w:t xml:space="preserve">6/9/2025</w:t>
             </w:r>
           </w:p>
         </w:tc>
@@ -4035,12 +4009,12 @@
               <wp:inline distB="114300" distT="114300" distL="114300" distR="114300">
                 <wp:extent cx="5024438" cy="5724960"/>
                 <wp:effectExtent b="0" l="0" r="0" t="0"/>
-                <wp:docPr id="1" name="image20.png"/>
+                <wp:docPr id="1" name="image18.png"/>
                 <a:graphic>
                   <a:graphicData uri="http://schemas.openxmlformats.org/drawingml/2006/picture">
                     <pic:pic>
                       <pic:nvPicPr>
-                        <pic:cNvPr id="0" name="image20.png"/>
+                        <pic:cNvPr id="0" name="image18.png"/>
                         <pic:cNvPicPr preferRelativeResize="0"/>
                       </pic:nvPicPr>
                       <pic:blipFill>
@@ -4296,12 +4270,12 @@
           <wp:inline distB="114300" distT="114300" distL="114300" distR="114300">
             <wp:extent cx="5943600" cy="5384800"/>
             <wp:effectExtent b="0" l="0" r="0" t="0"/>
-            <wp:docPr id="16" name="image13.png"/>
+            <wp:docPr id="16" name="image5.png"/>
             <a:graphic>
               <a:graphicData uri="http://schemas.openxmlformats.org/drawingml/2006/picture">
                 <pic:pic>
                   <pic:nvPicPr>
-                    <pic:cNvPr id="0" name="image13.png"/>
+                    <pic:cNvPr id="0" name="image5.png"/>
                     <pic:cNvPicPr preferRelativeResize="0"/>
                   </pic:nvPicPr>
                   <pic:blipFill>
@@ -4536,12 +4510,12 @@
           <wp:inline distB="114300" distT="114300" distL="114300" distR="114300">
             <wp:extent cx="5943600" cy="3086100"/>
             <wp:effectExtent b="0" l="0" r="0" t="0"/>
-            <wp:docPr id="6" name="image11.png"/>
+            <wp:docPr id="6" name="image6.png"/>
             <a:graphic>
               <a:graphicData uri="http://schemas.openxmlformats.org/drawingml/2006/picture">
                 <pic:pic>
                   <pic:nvPicPr>
-                    <pic:cNvPr id="0" name="image11.png"/>
+                    <pic:cNvPr id="0" name="image6.png"/>
                     <pic:cNvPicPr preferRelativeResize="0"/>
                   </pic:nvPicPr>
                   <pic:blipFill>
@@ -4606,12 +4580,12 @@
           <wp:inline distB="114300" distT="114300" distL="114300" distR="114300">
             <wp:extent cx="6234113" cy="3266745"/>
             <wp:effectExtent b="0" l="0" r="0" t="0"/>
-            <wp:docPr id="2" name="image4.png"/>
+            <wp:docPr id="2" name="image16.png"/>
             <a:graphic>
               <a:graphicData uri="http://schemas.openxmlformats.org/drawingml/2006/picture">
                 <pic:pic>
                   <pic:nvPicPr>
-                    <pic:cNvPr id="0" name="image4.png"/>
+                    <pic:cNvPr id="0" name="image16.png"/>
                     <pic:cNvPicPr preferRelativeResize="0"/>
                   </pic:nvPicPr>
                   <pic:blipFill>
@@ -4672,12 +4646,12 @@
           <wp:inline distB="0" distT="0" distL="0" distR="0">
             <wp:extent cx="5943600" cy="3251200"/>
             <wp:effectExtent b="0" l="0" r="0" t="0"/>
-            <wp:docPr id="9" name="image2.png"/>
+            <wp:docPr id="9" name="image4.png"/>
             <a:graphic>
               <a:graphicData uri="http://schemas.openxmlformats.org/drawingml/2006/picture">
                 <pic:pic>
                   <pic:nvPicPr>
-                    <pic:cNvPr id="0" name="image2.png"/>
+                    <pic:cNvPr id="0" name="image4.png"/>
                     <pic:cNvPicPr preferRelativeResize="0"/>
                   </pic:nvPicPr>
                   <pic:blipFill>
@@ -4743,12 +4717,12 @@
           <wp:inline distB="0" distT="0" distL="0" distR="0">
             <wp:extent cx="5438775" cy="4118061"/>
             <wp:effectExtent b="0" l="0" r="0" t="0"/>
-            <wp:docPr id="15" name="image3.png"/>
+            <wp:docPr id="15" name="image11.png"/>
             <a:graphic>
               <a:graphicData uri="http://schemas.openxmlformats.org/drawingml/2006/picture">
                 <pic:pic>
                   <pic:nvPicPr>
-                    <pic:cNvPr id="0" name="image3.png"/>
+                    <pic:cNvPr id="0" name="image11.png"/>
                     <pic:cNvPicPr preferRelativeResize="0"/>
                   </pic:nvPicPr>
                   <pic:blipFill>
@@ -4814,12 +4788,12 @@
           <wp:inline distB="0" distT="0" distL="0" distR="0">
             <wp:extent cx="5176838" cy="3127673"/>
             <wp:effectExtent b="0" l="0" r="0" t="0"/>
-            <wp:docPr id="8" name="image1.png"/>
+            <wp:docPr id="8" name="image7.png"/>
             <a:graphic>
               <a:graphicData uri="http://schemas.openxmlformats.org/drawingml/2006/picture">
                 <pic:pic>
                   <pic:nvPicPr>
-                    <pic:cNvPr id="0" name="image1.png"/>
+                    <pic:cNvPr id="0" name="image7.png"/>
                     <pic:cNvPicPr preferRelativeResize="0"/>
                   </pic:nvPicPr>
                   <pic:blipFill>
@@ -4908,12 +4882,12 @@
             <wp:extent cx="7614406" cy="4643438"/>
             <wp:effectExtent b="0" l="0" r="0" t="0"/>
             <wp:wrapNone/>
-            <wp:docPr id="4" name="image5.png"/>
+            <wp:docPr id="4" name="image1.png"/>
             <a:graphic>
               <a:graphicData uri="http://schemas.openxmlformats.org/drawingml/2006/picture">
                 <pic:pic>
                   <pic:nvPicPr>
-                    <pic:cNvPr id="0" name="image5.png"/>
+                    <pic:cNvPr id="0" name="image1.png"/>
                     <pic:cNvPicPr preferRelativeResize="0"/>
                   </pic:nvPicPr>
                   <pic:blipFill>
@@ -6600,12 +6574,12 @@
           <wp:inline distB="114300" distT="114300" distL="114300" distR="114300">
             <wp:extent cx="5943600" cy="1206500"/>
             <wp:effectExtent b="0" l="0" r="0" t="0"/>
-            <wp:docPr id="13" name="image12.png"/>
+            <wp:docPr id="13" name="image14.png"/>
             <a:graphic>
               <a:graphicData uri="http://schemas.openxmlformats.org/drawingml/2006/picture">
                 <pic:pic>
                   <pic:nvPicPr>
-                    <pic:cNvPr id="0" name="image12.png"/>
+                    <pic:cNvPr id="0" name="image14.png"/>
                     <pic:cNvPicPr preferRelativeResize="0"/>
                   </pic:nvPicPr>
                   <pic:blipFill>
@@ -7669,12 +7643,12 @@
             <wp:extent cx="3159862" cy="8805863"/>
             <wp:effectExtent b="0" l="0" r="0" t="0"/>
             <wp:wrapNone/>
-            <wp:docPr id="20" name="image7.png"/>
+            <wp:docPr id="20" name="image3.png"/>
             <a:graphic>
               <a:graphicData uri="http://schemas.openxmlformats.org/drawingml/2006/picture">
                 <pic:pic>
                   <pic:nvPicPr>
-                    <pic:cNvPr id="0" name="image7.png"/>
+                    <pic:cNvPr id="0" name="image3.png"/>
                     <pic:cNvPicPr preferRelativeResize="0"/>
                   </pic:nvPicPr>
                   <pic:blipFill>
@@ -8021,12 +7995,12 @@
             <wp:extent cx="5548313" cy="3341912"/>
             <wp:effectExtent b="25400" l="25400" r="25400" t="25400"/>
             <wp:wrapNone/>
-            <wp:docPr id="12" name="image18.png"/>
+            <wp:docPr id="12" name="image12.png"/>
             <a:graphic>
               <a:graphicData uri="http://schemas.openxmlformats.org/drawingml/2006/picture">
                 <pic:pic>
                   <pic:nvPicPr>
-                    <pic:cNvPr id="0" name="image18.png"/>
+                    <pic:cNvPr id="0" name="image12.png"/>
                     <pic:cNvPicPr preferRelativeResize="0"/>
                   </pic:nvPicPr>
                   <pic:blipFill>
@@ -9309,12 +9283,12 @@
             <wp:extent cx="6196013" cy="3971803"/>
             <wp:effectExtent b="25400" l="25400" r="25400" t="25400"/>
             <wp:wrapNone/>
-            <wp:docPr id="7" name="image14.png"/>
+            <wp:docPr id="7" name="image17.png"/>
             <a:graphic>
               <a:graphicData uri="http://schemas.openxmlformats.org/drawingml/2006/picture">
                 <pic:pic>
                   <pic:nvPicPr>
-                    <pic:cNvPr id="0" name="image14.png"/>
+                    <pic:cNvPr id="0" name="image17.png"/>
                     <pic:cNvPicPr preferRelativeResize="0"/>
                   </pic:nvPicPr>
                   <pic:blipFill>
@@ -10176,12 +10150,12 @@
             <wp:extent cx="3958223" cy="8872538"/>
             <wp:effectExtent b="0" l="0" r="0" t="0"/>
             <wp:wrapNone/>
-            <wp:docPr id="19" name="image6.png"/>
+            <wp:docPr id="19" name="image2.png"/>
             <a:graphic>
               <a:graphicData uri="http://schemas.openxmlformats.org/drawingml/2006/picture">
                 <pic:pic>
                   <pic:nvPicPr>
-                    <pic:cNvPr id="0" name="image6.png"/>
+                    <pic:cNvPr id="0" name="image2.png"/>
                     <pic:cNvPicPr preferRelativeResize="0"/>
                   </pic:nvPicPr>
                   <pic:blipFill>
@@ -10630,12 +10604,12 @@
           <wp:inline distB="114300" distT="114300" distL="114300" distR="114300">
             <wp:extent cx="5857875" cy="6257925"/>
             <wp:effectExtent b="25400" l="25400" r="25400" t="25400"/>
-            <wp:docPr id="14" name="image17.png"/>
+            <wp:docPr id="14" name="image9.png"/>
             <a:graphic>
               <a:graphicData uri="http://schemas.openxmlformats.org/drawingml/2006/picture">
                 <pic:pic>
                   <pic:nvPicPr>
-                    <pic:cNvPr id="0" name="image17.png"/>
+                    <pic:cNvPr id="0" name="image9.png"/>
                     <pic:cNvPicPr preferRelativeResize="0"/>
                   </pic:nvPicPr>
                   <pic:blipFill>
@@ -11122,12 +11096,12 @@
           <wp:inline distB="114300" distT="114300" distL="114300" distR="114300">
             <wp:extent cx="2864115" cy="2062163"/>
             <wp:effectExtent b="0" l="0" r="0" t="0"/>
-            <wp:docPr id="11" name="image19.png"/>
+            <wp:docPr id="11" name="image22.png"/>
             <a:graphic>
               <a:graphicData uri="http://schemas.openxmlformats.org/drawingml/2006/picture">
                 <pic:pic>
                   <pic:nvPicPr>
-                    <pic:cNvPr id="0" name="image19.png"/>
+                    <pic:cNvPr id="0" name="image22.png"/>
                     <pic:cNvPicPr preferRelativeResize="0"/>
                   </pic:nvPicPr>
                   <pic:blipFill>
@@ -11203,12 +11177,12 @@
           <wp:inline distB="114300" distT="114300" distL="114300" distR="114300">
             <wp:extent cx="4833938" cy="2269782"/>
             <wp:effectExtent b="0" l="0" r="0" t="0"/>
-            <wp:docPr id="17" name="image16.png"/>
+            <wp:docPr id="17" name="image19.png"/>
             <a:graphic>
               <a:graphicData uri="http://schemas.openxmlformats.org/drawingml/2006/picture">
                 <pic:pic>
                   <pic:nvPicPr>
-                    <pic:cNvPr id="0" name="image16.png"/>
+                    <pic:cNvPr id="0" name="image19.png"/>
                     <pic:cNvPicPr preferRelativeResize="0"/>
                   </pic:nvPicPr>
                   <pic:blipFill>

</xml_diff>

<commit_message>
Added deliverables for Iteration 3.
</commit_message>
<xml_diff>
--- a/doc/CS673_SDD_team3.docx
+++ b/doc/CS673_SDD_team3.docx
@@ -47,12 +47,12 @@
             <wp:extent cx="829469" cy="576263"/>
             <wp:effectExtent b="0" l="0" r="0" t="0"/>
             <wp:wrapSquare wrapText="bothSides" distB="19050" distT="19050" distL="19050" distR="19050"/>
-            <wp:docPr id="7" name="image6.png"/>
+            <wp:docPr id="7" name="image1.png"/>
             <a:graphic>
               <a:graphicData uri="http://schemas.openxmlformats.org/drawingml/2006/picture">
                 <pic:pic>
                   <pic:nvPicPr>
-                    <pic:cNvPr id="0" name="image6.png"/>
+                    <pic:cNvPr id="0" name="image1.png"/>
                     <pic:cNvPicPr preferRelativeResize="0"/>
                   </pic:nvPicPr>
                   <pic:blipFill>
@@ -1506,7 +1506,7 @@
                 <w:u w:val="single"/>
                 <w:rtl w:val="0"/>
               </w:rPr>
-              <w:t xml:space="preserve">6/9/2025</w:t>
+              <w:t xml:space="preserve">6/16/2025</w:t>
             </w:r>
           </w:p>
         </w:tc>
@@ -2728,7 +2728,7 @@
     </w:p>
     <w:sdt>
       <w:sdtPr>
-        <w:id w:val="-19515750"/>
+        <w:id w:val="-141878785"/>
         <w:docPartObj>
           <w:docPartGallery w:val="Table of Contents"/>
           <w:docPartUnique w:val="1"/>
@@ -4415,12 +4415,12 @@
           <wp:inline distB="114300" distT="114300" distL="114300" distR="114300">
             <wp:extent cx="5943600" cy="5384800"/>
             <wp:effectExtent b="0" l="0" r="0" t="0"/>
-            <wp:docPr id="19" name="image15.png"/>
+            <wp:docPr id="19" name="image16.png"/>
             <a:graphic>
               <a:graphicData uri="http://schemas.openxmlformats.org/drawingml/2006/picture">
                 <pic:pic>
                   <pic:nvPicPr>
-                    <pic:cNvPr id="0" name="image15.png"/>
+                    <pic:cNvPr id="0" name="image16.png"/>
                     <pic:cNvPicPr preferRelativeResize="0"/>
                   </pic:nvPicPr>
                   <pic:blipFill>
@@ -4475,12 +4475,12 @@
           <wp:inline distB="114300" distT="114300" distL="114300" distR="114300">
             <wp:extent cx="5943600" cy="3657600"/>
             <wp:effectExtent b="0" l="0" r="0" t="0"/>
-            <wp:docPr id="4" name="image11.png"/>
+            <wp:docPr id="4" name="image6.png"/>
             <a:graphic>
               <a:graphicData uri="http://schemas.openxmlformats.org/drawingml/2006/picture">
                 <pic:pic>
                   <pic:nvPicPr>
-                    <pic:cNvPr id="0" name="image11.png"/>
+                    <pic:cNvPr id="0" name="image6.png"/>
                     <pic:cNvPicPr preferRelativeResize="0"/>
                   </pic:nvPicPr>
                   <pic:blipFill>
@@ -4604,12 +4604,12 @@
           <wp:inline distB="114300" distT="114300" distL="114300" distR="114300">
             <wp:extent cx="5943600" cy="3098800"/>
             <wp:effectExtent b="0" l="0" r="0" t="0"/>
-            <wp:docPr id="12" name="image7.png"/>
+            <wp:docPr id="12" name="image4.png"/>
             <a:graphic>
               <a:graphicData uri="http://schemas.openxmlformats.org/drawingml/2006/picture">
                 <pic:pic>
                   <pic:nvPicPr>
-                    <pic:cNvPr id="0" name="image7.png"/>
+                    <pic:cNvPr id="0" name="image4.png"/>
                     <pic:cNvPicPr preferRelativeResize="0"/>
                   </pic:nvPicPr>
                   <pic:blipFill>
@@ -4725,12 +4725,12 @@
           <wp:inline distB="114300" distT="114300" distL="114300" distR="114300">
             <wp:extent cx="6234113" cy="3266745"/>
             <wp:effectExtent b="0" l="0" r="0" t="0"/>
-            <wp:docPr id="3" name="image5.png"/>
+            <wp:docPr id="3" name="image7.png"/>
             <a:graphic>
               <a:graphicData uri="http://schemas.openxmlformats.org/drawingml/2006/picture">
                 <pic:pic>
                   <pic:nvPicPr>
-                    <pic:cNvPr id="0" name="image5.png"/>
+                    <pic:cNvPr id="0" name="image7.png"/>
                     <pic:cNvPicPr preferRelativeResize="0"/>
                   </pic:nvPicPr>
                   <pic:blipFill>
@@ -4866,12 +4866,12 @@
             <wp:extent cx="6760936" cy="3671888"/>
             <wp:effectExtent b="0" l="0" r="0" t="0"/>
             <wp:wrapNone/>
-            <wp:docPr id="13" name="image8.png"/>
+            <wp:docPr id="13" name="image9.png"/>
             <a:graphic>
               <a:graphicData uri="http://schemas.openxmlformats.org/drawingml/2006/picture">
                 <pic:pic>
                   <pic:nvPicPr>
-                    <pic:cNvPr id="0" name="image8.png"/>
+                    <pic:cNvPr id="0" name="image9.png"/>
                     <pic:cNvPicPr preferRelativeResize="0"/>
                   </pic:nvPicPr>
                   <pic:blipFill>
@@ -5219,12 +5219,12 @@
             <wp:extent cx="4529138" cy="7190589"/>
             <wp:effectExtent b="0" l="0" r="0" t="0"/>
             <wp:wrapNone/>
-            <wp:docPr id="2" name="image4.png"/>
+            <wp:docPr id="2" name="image3.png"/>
             <a:graphic>
               <a:graphicData uri="http://schemas.openxmlformats.org/drawingml/2006/picture">
                 <pic:pic>
                   <pic:nvPicPr>
-                    <pic:cNvPr id="0" name="image4.png"/>
+                    <pic:cNvPr id="0" name="image3.png"/>
                     <pic:cNvPicPr preferRelativeResize="0"/>
                   </pic:nvPicPr>
                   <pic:blipFill>
@@ -5594,12 +5594,12 @@
           <wp:inline distB="0" distT="0" distL="0" distR="0">
             <wp:extent cx="5943600" cy="3251200"/>
             <wp:effectExtent b="0" l="0" r="0" t="0"/>
-            <wp:docPr id="11" name="image3.png"/>
+            <wp:docPr id="11" name="image15.png"/>
             <a:graphic>
               <a:graphicData uri="http://schemas.openxmlformats.org/drawingml/2006/picture">
                 <pic:pic>
                   <pic:nvPicPr>
-                    <pic:cNvPr id="0" name="image3.png"/>
+                    <pic:cNvPr id="0" name="image15.png"/>
                     <pic:cNvPicPr preferRelativeResize="0"/>
                   </pic:nvPicPr>
                   <pic:blipFill>
@@ -5665,12 +5665,12 @@
           <wp:inline distB="0" distT="0" distL="0" distR="0">
             <wp:extent cx="5438775" cy="4118061"/>
             <wp:effectExtent b="0" l="0" r="0" t="0"/>
-            <wp:docPr id="18" name="image2.png"/>
+            <wp:docPr id="18" name="image10.png"/>
             <a:graphic>
               <a:graphicData uri="http://schemas.openxmlformats.org/drawingml/2006/picture">
                 <pic:pic>
                   <pic:nvPicPr>
-                    <pic:cNvPr id="0" name="image2.png"/>
+                    <pic:cNvPr id="0" name="image10.png"/>
                     <pic:cNvPicPr preferRelativeResize="0"/>
                   </pic:nvPicPr>
                   <pic:blipFill>
@@ -5736,12 +5736,12 @@
           <wp:inline distB="0" distT="0" distL="0" distR="0">
             <wp:extent cx="5176838" cy="3127673"/>
             <wp:effectExtent b="0" l="0" r="0" t="0"/>
-            <wp:docPr id="10" name="image1.png"/>
+            <wp:docPr id="10" name="image8.png"/>
             <a:graphic>
               <a:graphicData uri="http://schemas.openxmlformats.org/drawingml/2006/picture">
                 <pic:pic>
                   <pic:nvPicPr>
-                    <pic:cNvPr id="0" name="image1.png"/>
+                    <pic:cNvPr id="0" name="image8.png"/>
                     <pic:cNvPicPr preferRelativeResize="0"/>
                   </pic:nvPicPr>
                   <pic:blipFill>
@@ -5830,12 +5830,12 @@
             <wp:extent cx="7614406" cy="4643438"/>
             <wp:effectExtent b="0" l="0" r="0" t="0"/>
             <wp:wrapNone/>
-            <wp:docPr id="5" name="image9.png"/>
+            <wp:docPr id="5" name="image2.png"/>
             <a:graphic>
               <a:graphicData uri="http://schemas.openxmlformats.org/drawingml/2006/picture">
                 <pic:pic>
                   <pic:nvPicPr>
-                    <pic:cNvPr id="0" name="image9.png"/>
+                    <pic:cNvPr id="0" name="image2.png"/>
                     <pic:cNvPicPr preferRelativeResize="0"/>
                   </pic:nvPicPr>
                   <pic:blipFill>
@@ -7522,12 +7522,12 @@
           <wp:inline distB="114300" distT="114300" distL="114300" distR="114300">
             <wp:extent cx="5943600" cy="1206500"/>
             <wp:effectExtent b="0" l="0" r="0" t="0"/>
-            <wp:docPr id="16" name="image16.png"/>
+            <wp:docPr id="16" name="image13.png"/>
             <a:graphic>
               <a:graphicData uri="http://schemas.openxmlformats.org/drawingml/2006/picture">
                 <pic:pic>
                   <pic:nvPicPr>
-                    <pic:cNvPr id="0" name="image16.png"/>
+                    <pic:cNvPr id="0" name="image13.png"/>
                     <pic:cNvPicPr preferRelativeResize="0"/>
                   </pic:nvPicPr>
                   <pic:blipFill>
@@ -8591,12 +8591,12 @@
             <wp:extent cx="3159862" cy="8805863"/>
             <wp:effectExtent b="0" l="0" r="0" t="0"/>
             <wp:wrapNone/>
-            <wp:docPr id="22" name="image13.png"/>
+            <wp:docPr id="22" name="image11.png"/>
             <a:graphic>
               <a:graphicData uri="http://schemas.openxmlformats.org/drawingml/2006/picture">
                 <pic:pic>
                   <pic:nvPicPr>
-                    <pic:cNvPr id="0" name="image13.png"/>
+                    <pic:cNvPr id="0" name="image11.png"/>
                     <pic:cNvPicPr preferRelativeResize="0"/>
                   </pic:nvPicPr>
                   <pic:blipFill>
@@ -8943,12 +8943,12 @@
             <wp:extent cx="5548313" cy="3341912"/>
             <wp:effectExtent b="25400" l="25400" r="25400" t="25400"/>
             <wp:wrapNone/>
-            <wp:docPr id="15" name="image19.png"/>
+            <wp:docPr id="15" name="image18.png"/>
             <a:graphic>
               <a:graphicData uri="http://schemas.openxmlformats.org/drawingml/2006/picture">
                 <pic:pic>
                   <pic:nvPicPr>
-                    <pic:cNvPr id="0" name="image19.png"/>
+                    <pic:cNvPr id="0" name="image18.png"/>
                     <pic:cNvPicPr preferRelativeResize="0"/>
                   </pic:nvPicPr>
                   <pic:blipFill>
@@ -9817,12 +9817,12 @@
             <wp:extent cx="4491038" cy="8865287"/>
             <wp:effectExtent b="0" l="0" r="0" t="0"/>
             <wp:wrapNone/>
-            <wp:docPr id="6" name="image10.png"/>
+            <wp:docPr id="6" name="image5.png"/>
             <a:graphic>
               <a:graphicData uri="http://schemas.openxmlformats.org/drawingml/2006/picture">
                 <pic:pic>
                   <pic:nvPicPr>
-                    <pic:cNvPr id="0" name="image10.png"/>
+                    <pic:cNvPr id="0" name="image5.png"/>
                     <pic:cNvPicPr preferRelativeResize="0"/>
                   </pic:nvPicPr>
                   <pic:blipFill>
@@ -10231,12 +10231,12 @@
             <wp:extent cx="6196013" cy="3971803"/>
             <wp:effectExtent b="25400" l="25400" r="25400" t="25400"/>
             <wp:wrapNone/>
-            <wp:docPr id="9" name="image18.png"/>
+            <wp:docPr id="9" name="image14.png"/>
             <a:graphic>
               <a:graphicData uri="http://schemas.openxmlformats.org/drawingml/2006/picture">
                 <pic:pic>
                   <pic:nvPicPr>
-                    <pic:cNvPr id="0" name="image18.png"/>
+                    <pic:cNvPr id="0" name="image14.png"/>
                     <pic:cNvPicPr preferRelativeResize="0"/>
                   </pic:nvPicPr>
                   <pic:blipFill>
@@ -11098,12 +11098,12 @@
             <wp:extent cx="3958223" cy="8872538"/>
             <wp:effectExtent b="0" l="0" r="0" t="0"/>
             <wp:wrapNone/>
-            <wp:docPr id="21" name="image12.png"/>
+            <wp:docPr id="21" name="image20.png"/>
             <a:graphic>
               <a:graphicData uri="http://schemas.openxmlformats.org/drawingml/2006/picture">
                 <pic:pic>
                   <pic:nvPicPr>
-                    <pic:cNvPr id="0" name="image12.png"/>
+                    <pic:cNvPr id="0" name="image20.png"/>
                     <pic:cNvPicPr preferRelativeResize="0"/>
                   </pic:nvPicPr>
                   <pic:blipFill>
@@ -11552,12 +11552,12 @@
           <wp:inline distB="114300" distT="114300" distL="114300" distR="114300">
             <wp:extent cx="5857875" cy="6257925"/>
             <wp:effectExtent b="25400" l="25400" r="25400" t="25400"/>
-            <wp:docPr id="17" name="image14.png"/>
+            <wp:docPr id="17" name="image12.png"/>
             <a:graphic>
               <a:graphicData uri="http://schemas.openxmlformats.org/drawingml/2006/picture">
                 <pic:pic>
                   <pic:nvPicPr>
-                    <pic:cNvPr id="0" name="image14.png"/>
+                    <pic:cNvPr id="0" name="image12.png"/>
                     <pic:cNvPicPr preferRelativeResize="0"/>
                   </pic:nvPicPr>
                   <pic:blipFill>
@@ -12044,12 +12044,12 @@
           <wp:inline distB="114300" distT="114300" distL="114300" distR="114300">
             <wp:extent cx="2864115" cy="2062163"/>
             <wp:effectExtent b="0" l="0" r="0" t="0"/>
-            <wp:docPr id="14" name="image21.png"/>
+            <wp:docPr id="14" name="image19.png"/>
             <a:graphic>
               <a:graphicData uri="http://schemas.openxmlformats.org/drawingml/2006/picture">
                 <pic:pic>
                   <pic:nvPicPr>
-                    <pic:cNvPr id="0" name="image21.png"/>
+                    <pic:cNvPr id="0" name="image19.png"/>
                     <pic:cNvPicPr preferRelativeResize="0"/>
                   </pic:nvPicPr>
                   <pic:blipFill>
@@ -12125,12 +12125,12 @@
           <wp:inline distB="114300" distT="114300" distL="114300" distR="114300">
             <wp:extent cx="4833938" cy="2269782"/>
             <wp:effectExtent b="0" l="0" r="0" t="0"/>
-            <wp:docPr id="20" name="image20.png"/>
+            <wp:docPr id="20" name="image21.png"/>
             <a:graphic>
               <a:graphicData uri="http://schemas.openxmlformats.org/drawingml/2006/picture">
                 <pic:pic>
                   <pic:nvPicPr>
-                    <pic:cNvPr id="0" name="image20.png"/>
+                    <pic:cNvPr id="0" name="image21.png"/>
                     <pic:cNvPicPr preferRelativeResize="0"/>
                   </pic:nvPicPr>
                   <pic:blipFill>

</xml_diff>